<commit_message>
book controller search item adding new view
</commit_message>
<xml_diff>
--- a/AppDev2ndCW/taskCompleted.docx
+++ b/AppDev2ndCW/taskCompleted.docx
@@ -72,25 +72,32 @@
           <w:szCs w:val="23"/>
           <w:highlight w:val="yellow"/>
         </w:rPr>
-        <w:t xml:space="preserve">3. Allow the user to enter </w:t>
-      </w:r>
-      <w:proofErr w:type="gramStart"/>
+        <w:t>3. Allow the user to enter a item’s details (item name, description, price, purchase date, category, if applicable manufactured date and expiry date) into the system.</w:t>
+      </w:r>
+      <w:r>
+        <w:rPr>
+          <w:sz w:val="23"/>
+          <w:szCs w:val="23"/>
+        </w:rPr>
+        <w:t xml:space="preserve"> </w:t>
+      </w:r>
+    </w:p>
+    <w:p>
+      <w:pPr>
+        <w:pStyle w:val="Default"/>
+        <w:spacing w:after="144"/>
+        <w:rPr>
+          <w:sz w:val="23"/>
+          <w:szCs w:val="23"/>
+        </w:rPr>
+      </w:pPr>
       <w:r>
         <w:rPr>
           <w:sz w:val="23"/>
           <w:szCs w:val="23"/>
           <w:highlight w:val="yellow"/>
         </w:rPr>
-        <w:t>a</w:t>
-      </w:r>
-      <w:proofErr w:type="gramEnd"/>
-      <w:r>
-        <w:rPr>
-          <w:sz w:val="23"/>
-          <w:szCs w:val="23"/>
-          <w:highlight w:val="yellow"/>
-        </w:rPr>
-        <w:t xml:space="preserve"> item’s details (item name, description, price, purchase date, category, if applicable manufactured date and expiry date) into the system.</w:t>
+        <w:t>4. System need to store customers record, allow the user to enter the customer’s details (member number, name, address, contact no, email, member type) into the system.</w:t>
       </w:r>
       <w:r>
         <w:rPr>
@@ -113,9 +120,9 @@
         <w:rPr>
           <w:sz w:val="23"/>
           <w:szCs w:val="23"/>
-          <w:highlight w:val="yellow"/>
-        </w:rPr>
-        <w:t>4. System need to store customers record, allow the user to enter the customer’s details (member number, name, address, contact no, email, member type) into the system.</w:t>
+          <w:highlight w:val="green"/>
+        </w:rPr>
+        <w:t>5. Allow the user to enter or select name of the item and see all items available in stocked.</w:t>
       </w:r>
       <w:r>
         <w:rPr>
@@ -124,22 +131,26 @@
         </w:rPr>
         <w:t xml:space="preserve"> </w:t>
       </w:r>
-    </w:p>
-    <w:p>
-      <w:pPr>
-        <w:pStyle w:val="Default"/>
-        <w:spacing w:after="144"/>
-        <w:rPr>
-          <w:sz w:val="23"/>
-          <w:szCs w:val="23"/>
-        </w:rPr>
-      </w:pPr>
-      <w:r>
-        <w:rPr>
-          <w:sz w:val="23"/>
-          <w:szCs w:val="23"/>
-        </w:rPr>
-        <w:t xml:space="preserve">5. Allow the user to enter or select name of the item and see all items available in stocked. </w:t>
+      <w:r>
+        <w:rPr>
+          <w:sz w:val="23"/>
+          <w:szCs w:val="23"/>
+        </w:rPr>
+        <w:sym w:font="Wingdings" w:char="F0E0"/>
+      </w:r>
+      <w:r>
+        <w:rPr>
+          <w:sz w:val="23"/>
+          <w:szCs w:val="23"/>
+        </w:rPr>
+        <w:t xml:space="preserve"> View added and data send but not rendered</w:t>
+      </w:r>
+      <w:r>
+        <w:rPr>
+          <w:sz w:val="23"/>
+          <w:szCs w:val="23"/>
+        </w:rPr>
+        <w:t xml:space="preserve"> </w:t>
       </w:r>
     </w:p>
     <w:p>
@@ -308,8 +319,25 @@
           <w:rFonts w:eastAsia="MS Gothic"/>
           <w:sz w:val="23"/>
           <w:szCs w:val="23"/>
-        </w:rPr>
-        <w:t xml:space="preserve">11. Produce a list of all items currently out of stock. </w:t>
+          <w:highlight w:val="darkYellow"/>
+        </w:rPr>
+        <w:t>11. Produce a list of all items currently out of stock</w:t>
+      </w:r>
+      <w:r>
+        <w:rPr>
+          <w:rFonts w:eastAsia="MS Gothic"/>
+          <w:sz w:val="23"/>
+          <w:szCs w:val="23"/>
+        </w:rPr>
+        <w:t xml:space="preserve">. </w:t>
+      </w:r>
+      <w:r>
+        <w:rPr>
+          <w:rFonts w:eastAsia="MS Gothic"/>
+          <w:sz w:val="23"/>
+          <w:szCs w:val="23"/>
+        </w:rPr>
+        <w:t>Rasana</w:t>
       </w:r>
     </w:p>
     <w:p>
@@ -377,8 +405,17 @@
           <w:rFonts w:eastAsia="MS Gothic"/>
           <w:sz w:val="23"/>
           <w:szCs w:val="23"/>
-        </w:rPr>
-        <w:t xml:space="preserve">12. Allow the user to produce a list of all customers who have not bought any item in the last 31 days. </w:t>
+          <w:highlight w:val="darkYellow"/>
+        </w:rPr>
+        <w:t>12. Allow the user to produce a list of all customers who have not bought any item in the last 31 days.</w:t>
+      </w:r>
+      <w:r>
+        <w:rPr>
+          <w:rFonts w:eastAsia="MS Gothic"/>
+          <w:sz w:val="23"/>
+          <w:szCs w:val="23"/>
+        </w:rPr>
+        <w:t xml:space="preserve"> </w:t>
       </w:r>
     </w:p>
     <w:p>
@@ -396,8 +433,17 @@
           <w:rFonts w:eastAsia="MS Gothic"/>
           <w:sz w:val="23"/>
           <w:szCs w:val="23"/>
-        </w:rPr>
-        <w:t xml:space="preserve">13. Allow the user to display a list of all items in the stock where no item has been sold in the last 31 days. </w:t>
+          <w:highlight w:val="darkYellow"/>
+        </w:rPr>
+        <w:t>13. Allow the user to display a list of all items in the stock where no item has been sold in the last 31 days.</w:t>
+      </w:r>
+      <w:r>
+        <w:rPr>
+          <w:rFonts w:eastAsia="MS Gothic"/>
+          <w:sz w:val="23"/>
+          <w:szCs w:val="23"/>
+        </w:rPr>
+        <w:t xml:space="preserve"> </w:t>
       </w:r>
     </w:p>
     <w:p>

</xml_diff>